<commit_message>
Update Excel Homework - Christy McKenna word document.docx
</commit_message>
<xml_diff>
--- a/Unit 1 - Excel/Excel Homework - Christy McKenna word document.docx
+++ b/Unit 1 - Excel/Excel Homework - Christy McKenna word document.docx
@@ -4,6 +4,19 @@
   <w:body>
     <w:p>
       <w:pPr>
+        <w:pStyle w:val="Title"/>
+      </w:pPr>
+      <w:r>
+        <w:t>Excel Homework – Christy McKenna class 3</w:t>
+      </w:r>
+    </w:p>
+    <w:p/>
+    <w:p>
+      <w:bookmarkStart w:id="0" w:name="_GoBack"/>
+      <w:bookmarkEnd w:id="0"/>
+    </w:p>
+    <w:p>
+      <w:pPr>
         <w:pStyle w:val="ListParagraph"/>
         <w:numPr>
           <w:ilvl w:val="0"/>
@@ -11,7 +24,10 @@
         </w:numPr>
       </w:pPr>
       <w:r>
-        <w:t>Given the provided data, what are three conclusions we can draw about Kickstarter campaigns?</w:t>
+        <w:t>Given the provided data, what are three conclusions we can draw about Kickstarter campaigns</w:t>
+      </w:r>
+      <w:r>
+        <w:t>?</w:t>
       </w:r>
     </w:p>
     <w:p>
@@ -104,8 +120,6 @@
       <w:r>
         <w:t>Another table/graph to show which country has more successes, which one has more failures etc. (instead of using country as a filter, have it as a row.</w:t>
       </w:r>
-      <w:bookmarkStart w:id="0" w:name="_GoBack"/>
-      <w:bookmarkEnd w:id="0"/>
     </w:p>
     <w:sectPr>
       <w:pgSz w:w="12240" w:h="15840"/>
@@ -744,6 +758,40 @@
       <w:contextualSpacing/>
     </w:pPr>
   </w:style>
+  <w:style w:type="paragraph" w:styleId="Title">
+    <w:name w:val="Title"/>
+    <w:basedOn w:val="Normal"/>
+    <w:next w:val="Normal"/>
+    <w:link w:val="TitleChar"/>
+    <w:uiPriority w:val="10"/>
+    <w:qFormat/>
+    <w:rsid w:val="00482EE5"/>
+    <w:pPr>
+      <w:spacing w:after="0" w:line="240" w:lineRule="auto"/>
+      <w:contextualSpacing/>
+    </w:pPr>
+    <w:rPr>
+      <w:rFonts w:asciiTheme="majorHAnsi" w:eastAsiaTheme="majorEastAsia" w:hAnsiTheme="majorHAnsi" w:cstheme="majorBidi"/>
+      <w:spacing w:val="-10"/>
+      <w:kern w:val="28"/>
+      <w:sz w:val="56"/>
+      <w:szCs w:val="56"/>
+    </w:rPr>
+  </w:style>
+  <w:style w:type="character" w:customStyle="1" w:styleId="TitleChar">
+    <w:name w:val="Title Char"/>
+    <w:basedOn w:val="DefaultParagraphFont"/>
+    <w:link w:val="Title"/>
+    <w:uiPriority w:val="10"/>
+    <w:rsid w:val="00482EE5"/>
+    <w:rPr>
+      <w:rFonts w:asciiTheme="majorHAnsi" w:eastAsiaTheme="majorEastAsia" w:hAnsiTheme="majorHAnsi" w:cstheme="majorBidi"/>
+      <w:spacing w:val="-10"/>
+      <w:kern w:val="28"/>
+      <w:sz w:val="56"/>
+      <w:szCs w:val="56"/>
+    </w:rPr>
+  </w:style>
 </w:styles>
 </file>
 

</xml_diff>